<commit_message>
Updated Docx and PDF for latest Resume
</commit_message>
<xml_diff>
--- a/Resumes/Anuj Resume.docx
+++ b/Resumes/Anuj Resume.docx
@@ -102,17 +102,7 @@
           <w:sz w:val="18"/>
           <w:szCs w:val="18"/>
         </w:rPr>
-        <w:t xml:space="preserve">C# | Java | JavaScript | TypeScript | C | SQL | Node | </w:t>
-      </w:r>
-      <w:proofErr w:type="spellStart"/>
-      <w:r>
-        <w:rPr>
-          <w:rFonts w:ascii="Nunito" w:eastAsia="Nunito" w:hAnsi="Nunito" w:cs="Nunito"/>
-          <w:color w:val="0F0F0F"/>
-          <w:sz w:val="18"/>
-          <w:szCs w:val="18"/>
-        </w:rPr>
-        <w:t>React</w:t>
+        <w:t>C# | Java | JavaScript | TypeScript | C | SQL | Node | React</w:t>
       </w:r>
       <w:r>
         <w:rPr>
@@ -123,7 +113,6 @@
         </w:rPr>
         <w:t>Js</w:t>
       </w:r>
-      <w:proofErr w:type="spellEnd"/>
       <w:r>
         <w:rPr>
           <w:rFonts w:ascii="Nunito" w:eastAsia="Nunito" w:hAnsi="Nunito" w:cs="Nunito"/>
@@ -185,19 +174,8 @@
           <w:sz w:val="18"/>
           <w:szCs w:val="18"/>
         </w:rPr>
-        <w:t xml:space="preserve">| Azure </w:t>
-      </w:r>
-      <w:proofErr w:type="spellStart"/>
-      <w:r>
-        <w:rPr>
-          <w:rFonts w:ascii="Nunito" w:eastAsia="Nunito" w:hAnsi="Nunito" w:cs="Nunito"/>
-          <w:color w:val="0F0F0F"/>
-          <w:sz w:val="18"/>
-          <w:szCs w:val="18"/>
-        </w:rPr>
-        <w:t>EventHubs</w:t>
-      </w:r>
-      <w:proofErr w:type="spellEnd"/>
+        <w:t>| Azure EventHubs</w:t>
+      </w:r>
       <w:r>
         <w:rPr>
           <w:rFonts w:ascii="Nunito" w:eastAsia="Nunito" w:hAnsi="Nunito" w:cs="Nunito"/>
@@ -581,7 +559,17 @@
           <w:sz w:val="18"/>
           <w:szCs w:val="18"/>
         </w:rPr>
-        <w:t>Catalog Filtering to construct upgradable purchasable plans for OneDrive consumer.</w:t>
+        <w:t>Catalog Filtering</w:t>
+      </w:r>
+      <w:r>
+        <w:rPr>
+          <w:rFonts w:ascii="Nunito" w:eastAsia="Nunito" w:hAnsi="Nunito" w:cs="Nunito"/>
+          <w:b/>
+          <w:bCs/>
+          <w:sz w:val="18"/>
+          <w:szCs w:val="18"/>
+        </w:rPr>
+        <w:t xml:space="preserve"> for Upgradable Plans in OneDrive</w:t>
       </w:r>
       <w:r>
         <w:rPr>
@@ -630,7 +618,31 @@
           <w:sz w:val="18"/>
           <w:szCs w:val="18"/>
         </w:rPr>
-        <w:t xml:space="preserve"> API from updated/newly added </w:t>
+        <w:t>Options</w:t>
+      </w:r>
+      <w:r>
+        <w:rPr>
+          <w:rFonts w:ascii="Nunito" w:eastAsia="Nunito" w:hAnsi="Nunito" w:cs="Nunito"/>
+          <w:sz w:val="18"/>
+          <w:szCs w:val="18"/>
+        </w:rPr>
+        <w:t xml:space="preserve"> API from newly added</w:t>
+      </w:r>
+      <w:r>
+        <w:rPr>
+          <w:rFonts w:ascii="Nunito" w:eastAsia="Nunito" w:hAnsi="Nunito" w:cs="Nunito"/>
+          <w:sz w:val="18"/>
+          <w:szCs w:val="18"/>
+        </w:rPr>
+        <w:t>, overridden</w:t>
+      </w:r>
+      <w:r>
+        <w:rPr>
+          <w:rFonts w:ascii="Nunito" w:eastAsia="Nunito" w:hAnsi="Nunito" w:cs="Nunito"/>
+          <w:sz w:val="18"/>
+          <w:szCs w:val="18"/>
+        </w:rPr>
+        <w:t xml:space="preserve"> </w:t>
       </w:r>
       <w:r>
         <w:rPr>
@@ -647,7 +659,56 @@
           <w:szCs w:val="18"/>
         </w:rPr>
         <w:br/>
-        <w:t xml:space="preserve">     Developed the design and Implemented filtering to refine reliability of Upgrade API.</w:t>
+        <w:t xml:space="preserve">     Developed the design and Implemented </w:t>
+      </w:r>
+      <w:r>
+        <w:rPr>
+          <w:rFonts w:ascii="Nunito" w:eastAsia="Nunito" w:hAnsi="Nunito" w:cs="Nunito"/>
+          <w:sz w:val="18"/>
+          <w:szCs w:val="18"/>
+        </w:rPr>
+        <w:t xml:space="preserve">catalog </w:t>
+      </w:r>
+      <w:r>
+        <w:rPr>
+          <w:rFonts w:ascii="Nunito" w:eastAsia="Nunito" w:hAnsi="Nunito" w:cs="Nunito"/>
+          <w:sz w:val="18"/>
+          <w:szCs w:val="18"/>
+        </w:rPr>
+        <w:t>filtering to refine reliability of Upgrade</w:t>
+      </w:r>
+      <w:r>
+        <w:rPr>
+          <w:rFonts w:ascii="Nunito" w:eastAsia="Nunito" w:hAnsi="Nunito" w:cs="Nunito"/>
+          <w:sz w:val="18"/>
+          <w:szCs w:val="18"/>
+        </w:rPr>
+        <w:t>Options</w:t>
+      </w:r>
+      <w:r>
+        <w:rPr>
+          <w:rFonts w:ascii="Nunito" w:eastAsia="Nunito" w:hAnsi="Nunito" w:cs="Nunito"/>
+          <w:sz w:val="18"/>
+          <w:szCs w:val="18"/>
+        </w:rPr>
+        <w:t xml:space="preserve"> API</w:t>
+      </w:r>
+      <w:r>
+        <w:rPr>
+          <w:rFonts w:ascii="Nunito" w:eastAsia="Nunito" w:hAnsi="Nunito" w:cs="Nunito"/>
+          <w:sz w:val="18"/>
+          <w:szCs w:val="18"/>
+        </w:rPr>
+        <w:t xml:space="preserve"> to create upgradeable purchase plans</w:t>
+      </w:r>
+      <w:r>
+        <w:rPr>
+          <w:rFonts w:ascii="Nunito" w:eastAsia="Nunito" w:hAnsi="Nunito" w:cs="Nunito"/>
+          <w:sz w:val="18"/>
+          <w:szCs w:val="18"/>
+        </w:rPr>
+        <w:br/>
+        <w:t xml:space="preserve">     It protects customers from purchasing unreliable plans.</w:t>
       </w:r>
     </w:p>
     <w:p>
@@ -688,7 +749,7 @@
           <w:sz w:val="18"/>
           <w:szCs w:val="18"/>
         </w:rPr>
-        <w:t>Designed</w:t>
+        <w:t xml:space="preserve">Stream 2.0 </w:t>
       </w:r>
       <w:r>
         <w:rPr>
@@ -699,7 +760,7 @@
           <w:sz w:val="18"/>
           <w:szCs w:val="18"/>
         </w:rPr>
-        <w:t xml:space="preserve"> Video Playback Component for inserted Stream 2.0 video</w:t>
+        <w:t>V</w:t>
       </w:r>
       <w:r>
         <w:rPr>
@@ -710,7 +771,7 @@
           <w:sz w:val="18"/>
           <w:szCs w:val="18"/>
         </w:rPr>
-        <w:t xml:space="preserve"> in Excel and</w:t>
+        <w:t>ideo</w:t>
       </w:r>
       <w:r>
         <w:rPr>
@@ -732,9 +793,8 @@
           <w:sz w:val="18"/>
           <w:szCs w:val="18"/>
         </w:rPr>
-        <w:t xml:space="preserve">stored on OneDrive and </w:t>
-      </w:r>
-      <w:proofErr w:type="spellStart"/>
+        <w:t xml:space="preserve">playback </w:t>
+      </w:r>
       <w:r>
         <w:rPr>
           <w:rFonts w:ascii="Nunito" w:eastAsia="Nunito" w:hAnsi="Nunito" w:cs="Nunito"/>
@@ -744,12 +804,13 @@
           <w:sz w:val="18"/>
           <w:szCs w:val="18"/>
         </w:rPr>
-        <w:t>Sharepoint</w:t>
-      </w:r>
-      <w:proofErr w:type="spellEnd"/>
-      <w:r>
-        <w:rPr>
-          <w:rFonts w:ascii="Nunito" w:eastAsia="Nunito" w:hAnsi="Nunito" w:cs="Nunito"/>
+        <w:t>in Excel</w:t>
+      </w:r>
+      <w:r>
+        <w:rPr>
+          <w:rFonts w:ascii="Nunito" w:eastAsia="Nunito" w:hAnsi="Nunito" w:cs="Nunito"/>
+          <w:b/>
+          <w:bCs/>
           <w:color w:val="0F0F0F"/>
           <w:sz w:val="18"/>
           <w:szCs w:val="18"/>
@@ -764,27 +825,16 @@
           <w:sz w:val="18"/>
           <w:szCs w:val="18"/>
         </w:rPr>
-        <w:t xml:space="preserve">Created a web component using SDX and Integrated </w:t>
-      </w:r>
-      <w:proofErr w:type="spellStart"/>
-      <w:r>
-        <w:rPr>
-          <w:rFonts w:ascii="Nunito" w:eastAsia="Nunito" w:hAnsi="Nunito" w:cs="Nunito"/>
-          <w:color w:val="0F0F0F"/>
-          <w:sz w:val="18"/>
-          <w:szCs w:val="18"/>
-        </w:rPr>
-        <w:t>OnePlayer</w:t>
-      </w:r>
-      <w:proofErr w:type="spellEnd"/>
-      <w:r>
-        <w:rPr>
-          <w:rFonts w:ascii="Nunito" w:eastAsia="Nunito" w:hAnsi="Nunito" w:cs="Nunito"/>
-          <w:color w:val="0F0F0F"/>
-          <w:sz w:val="18"/>
-          <w:szCs w:val="18"/>
-        </w:rPr>
-        <w:t xml:space="preserve"> to play online videos after authentication. Handled interacts with other </w:t>
+        <w:t>Desi</w:t>
+      </w:r>
+      <w:r>
+        <w:rPr>
+          <w:rFonts w:ascii="Nunito" w:eastAsia="Nunito" w:hAnsi="Nunito" w:cs="Nunito"/>
+          <w:color w:val="0F0F0F"/>
+          <w:sz w:val="18"/>
+          <w:szCs w:val="18"/>
+        </w:rPr>
+        <w:t xml:space="preserve">gned and developed the video component for inserted Stream 2.0 video in Excel and stored on OneDrive &amp; Sharepoint. Collaborated </w:t>
       </w:r>
       <w:r>
         <w:rPr>
@@ -794,56 +844,116 @@
           <w:szCs w:val="18"/>
         </w:rPr>
         <w:br/>
-        <w:t xml:space="preserve">     services for authentication and retrieving </w:t>
-      </w:r>
-      <w:proofErr w:type="spellStart"/>
-      <w:proofErr w:type="gramStart"/>
-      <w:r>
-        <w:rPr>
-          <w:rFonts w:ascii="Nunito" w:eastAsia="Nunito" w:hAnsi="Nunito" w:cs="Nunito"/>
-          <w:color w:val="0F0F0F"/>
-          <w:sz w:val="18"/>
-          <w:szCs w:val="18"/>
-        </w:rPr>
-        <w:t>O</w:t>
-      </w:r>
-      <w:r>
-        <w:rPr>
-          <w:rFonts w:ascii="Nunito" w:eastAsia="Nunito" w:hAnsi="Nunito" w:cs="Nunito"/>
-          <w:color w:val="0F0F0F"/>
-          <w:sz w:val="18"/>
-          <w:szCs w:val="18"/>
-        </w:rPr>
-        <w:t>ne</w:t>
-      </w:r>
-      <w:r>
-        <w:rPr>
-          <w:rFonts w:ascii="Nunito" w:eastAsia="Nunito" w:hAnsi="Nunito" w:cs="Nunito"/>
-          <w:color w:val="0F0F0F"/>
-          <w:sz w:val="18"/>
-          <w:szCs w:val="18"/>
-        </w:rPr>
-        <w:t>P</w:t>
-      </w:r>
-      <w:r>
-        <w:rPr>
-          <w:rFonts w:ascii="Nunito" w:eastAsia="Nunito" w:hAnsi="Nunito" w:cs="Nunito"/>
-          <w:color w:val="0F0F0F"/>
-          <w:sz w:val="18"/>
-          <w:szCs w:val="18"/>
-        </w:rPr>
-        <w:t>layer</w:t>
-      </w:r>
-      <w:proofErr w:type="spellEnd"/>
-      <w:proofErr w:type="gramEnd"/>
-      <w:r>
-        <w:rPr>
-          <w:rFonts w:ascii="Nunito" w:eastAsia="Nunito" w:hAnsi="Nunito" w:cs="Nunito"/>
-          <w:color w:val="0F0F0F"/>
-          <w:sz w:val="18"/>
-          <w:szCs w:val="18"/>
-        </w:rPr>
-        <w:t xml:space="preserve"> environment to host the video. </w:t>
+        <w:t xml:space="preserve">     with multiple partner teams for designing as Playback interacts with multiple </w:t>
+      </w:r>
+      <w:r>
+        <w:rPr>
+          <w:rFonts w:ascii="Nunito" w:eastAsia="Nunito" w:hAnsi="Nunito" w:cs="Nunito"/>
+          <w:color w:val="0F0F0F"/>
+          <w:sz w:val="18"/>
+          <w:szCs w:val="18"/>
+        </w:rPr>
+        <w:t>services (</w:t>
+      </w:r>
+      <w:r>
+        <w:rPr>
+          <w:rFonts w:ascii="Nunito" w:eastAsia="Nunito" w:hAnsi="Nunito" w:cs="Nunito"/>
+          <w:color w:val="0F0F0F"/>
+          <w:sz w:val="18"/>
+          <w:szCs w:val="18"/>
+        </w:rPr>
+        <w:t>OnePlayer, Hubble etc).</w:t>
+      </w:r>
+      <w:r>
+        <w:rPr>
+          <w:rFonts w:ascii="Nunito" w:eastAsia="Nunito" w:hAnsi="Nunito" w:cs="Nunito"/>
+          <w:color w:val="0F0F0F"/>
+          <w:sz w:val="18"/>
+          <w:szCs w:val="18"/>
+        </w:rPr>
+        <w:br/>
+        <w:t xml:space="preserve">     </w:t>
+      </w:r>
+      <w:r>
+        <w:rPr>
+          <w:rFonts w:ascii="Nunito" w:eastAsia="Nunito" w:hAnsi="Nunito" w:cs="Nunito"/>
+          <w:color w:val="0F0F0F"/>
+          <w:sz w:val="18"/>
+          <w:szCs w:val="18"/>
+        </w:rPr>
+        <w:t xml:space="preserve">It enables </w:t>
+      </w:r>
+      <w:r>
+        <w:rPr>
+          <w:rFonts w:ascii="Nunito" w:eastAsia="Nunito" w:hAnsi="Nunito" w:cs="Nunito"/>
+          <w:color w:val="0F0F0F"/>
+          <w:sz w:val="18"/>
+          <w:szCs w:val="18"/>
+        </w:rPr>
+        <w:t xml:space="preserve">support for </w:t>
+      </w:r>
+      <w:r>
+        <w:rPr>
+          <w:rFonts w:ascii="Nunito" w:eastAsia="Nunito" w:hAnsi="Nunito" w:cs="Nunito"/>
+          <w:color w:val="0F0F0F"/>
+          <w:sz w:val="18"/>
+          <w:szCs w:val="18"/>
+        </w:rPr>
+        <w:t>inserting</w:t>
+      </w:r>
+      <w:r>
+        <w:rPr>
+          <w:rFonts w:ascii="Nunito" w:eastAsia="Nunito" w:hAnsi="Nunito" w:cs="Nunito"/>
+          <w:color w:val="0F0F0F"/>
+          <w:sz w:val="18"/>
+          <w:szCs w:val="18"/>
+        </w:rPr>
+        <w:t xml:space="preserve"> </w:t>
+      </w:r>
+      <w:r>
+        <w:rPr>
+          <w:rFonts w:ascii="Nunito" w:eastAsia="Nunito" w:hAnsi="Nunito" w:cs="Nunito"/>
+          <w:color w:val="0F0F0F"/>
+          <w:sz w:val="18"/>
+          <w:szCs w:val="18"/>
+        </w:rPr>
+        <w:t>and play</w:t>
+      </w:r>
+      <w:r>
+        <w:rPr>
+          <w:rFonts w:ascii="Nunito" w:eastAsia="Nunito" w:hAnsi="Nunito" w:cs="Nunito"/>
+          <w:color w:val="0F0F0F"/>
+          <w:sz w:val="18"/>
+          <w:szCs w:val="18"/>
+        </w:rPr>
+        <w:t>ing</w:t>
+      </w:r>
+      <w:r>
+        <w:rPr>
+          <w:rFonts w:ascii="Nunito" w:eastAsia="Nunito" w:hAnsi="Nunito" w:cs="Nunito"/>
+          <w:color w:val="0F0F0F"/>
+          <w:sz w:val="18"/>
+          <w:szCs w:val="18"/>
+        </w:rPr>
+        <w:t xml:space="preserve"> </w:t>
+      </w:r>
+      <w:r>
+        <w:rPr>
+          <w:rFonts w:ascii="Nunito" w:eastAsia="Nunito" w:hAnsi="Nunito" w:cs="Nunito"/>
+          <w:color w:val="0F0F0F"/>
+          <w:sz w:val="18"/>
+          <w:szCs w:val="18"/>
+        </w:rPr>
+        <w:t xml:space="preserve">an online video in excel </w:t>
+      </w:r>
+      <w:r>
+        <w:rPr>
+          <w:rFonts w:ascii="Nunito" w:eastAsia="Nunito" w:hAnsi="Nunito" w:cs="Nunito"/>
+          <w:color w:val="0F0F0F"/>
+          <w:sz w:val="18"/>
+          <w:szCs w:val="18"/>
+        </w:rPr>
+        <w:t>for the first time.</w:t>
       </w:r>
     </w:p>
     <w:p>
@@ -884,9 +994,8 @@
           <w:sz w:val="18"/>
           <w:szCs w:val="18"/>
         </w:rPr>
-        <w:t xml:space="preserve">Create Explainer Videos using Recording Studio in </w:t>
-      </w:r>
-      <w:proofErr w:type="spellStart"/>
+        <w:t>Explainer Videos in Power</w:t>
+      </w:r>
       <w:r>
         <w:rPr>
           <w:rFonts w:ascii="Nunito" w:eastAsia="Nunito" w:hAnsi="Nunito" w:cs="Nunito"/>
@@ -896,9 +1005,8 @@
           <w:sz w:val="18"/>
           <w:szCs w:val="18"/>
         </w:rPr>
-        <w:t>Powerpoint</w:t>
-      </w:r>
-      <w:proofErr w:type="spellEnd"/>
+        <w:t>P</w:t>
+      </w:r>
       <w:r>
         <w:rPr>
           <w:rFonts w:ascii="Nunito" w:eastAsia="Nunito" w:hAnsi="Nunito" w:cs="Nunito"/>
@@ -908,7 +1016,7 @@
           <w:sz w:val="18"/>
           <w:szCs w:val="18"/>
         </w:rPr>
-        <w:t xml:space="preserve"> Win 32 App</w:t>
+        <w:t>oint</w:t>
       </w:r>
       <w:r>
         <w:rPr>
@@ -929,7 +1037,52 @@
           <w:sz w:val="18"/>
           <w:szCs w:val="18"/>
         </w:rPr>
-        <w:t>Revamping of Recording Studio UI in PowerPoint and Create flow for Explainer Videos</w:t>
+        <w:t xml:space="preserve">Revamping of Recording Studio UI in PowerPoint </w:t>
+      </w:r>
+      <w:r>
+        <w:rPr>
+          <w:rFonts w:ascii="Nunito" w:eastAsia="Nunito" w:hAnsi="Nunito" w:cs="Nunito"/>
+          <w:color w:val="0F0F0F"/>
+          <w:sz w:val="18"/>
+          <w:szCs w:val="18"/>
+        </w:rPr>
+        <w:t xml:space="preserve">win32 </w:t>
+      </w:r>
+      <w:r>
+        <w:rPr>
+          <w:rFonts w:ascii="Nunito" w:eastAsia="Nunito" w:hAnsi="Nunito" w:cs="Nunito"/>
+          <w:color w:val="0F0F0F"/>
+          <w:sz w:val="18"/>
+          <w:szCs w:val="18"/>
+        </w:rPr>
+        <w:t xml:space="preserve">and </w:t>
+      </w:r>
+      <w:r>
+        <w:rPr>
+          <w:rFonts w:ascii="Nunito" w:eastAsia="Nunito" w:hAnsi="Nunito" w:cs="Nunito"/>
+          <w:color w:val="0F0F0F"/>
+          <w:sz w:val="18"/>
+          <w:szCs w:val="18"/>
+        </w:rPr>
+        <w:t>create new</w:t>
+      </w:r>
+      <w:r>
+        <w:rPr>
+          <w:rFonts w:ascii="Nunito" w:eastAsia="Nunito" w:hAnsi="Nunito" w:cs="Nunito"/>
+          <w:color w:val="0F0F0F"/>
+          <w:sz w:val="18"/>
+          <w:szCs w:val="18"/>
+        </w:rPr>
+        <w:t xml:space="preserve"> flow for Explainer Videos</w:t>
+      </w:r>
+      <w:r>
+        <w:rPr>
+          <w:rFonts w:ascii="Nunito" w:eastAsia="Nunito" w:hAnsi="Nunito" w:cs="Nunito"/>
+          <w:color w:val="0F0F0F"/>
+          <w:sz w:val="18"/>
+          <w:szCs w:val="18"/>
+        </w:rPr>
+        <w:t>.</w:t>
       </w:r>
       <w:r>
         <w:rPr>
@@ -1004,6 +1157,34 @@
           <w:szCs w:val="18"/>
         </w:rPr>
         <w:br/>
+        <w:t xml:space="preserve">     Enables user to create Explainer Videos for the PPT Slides and create self-explanatory PPT files</w:t>
+      </w:r>
+      <w:r>
+        <w:rPr>
+          <w:rFonts w:ascii="Nunito" w:eastAsia="Nunito" w:hAnsi="Nunito" w:cs="Nunito"/>
+          <w:color w:val="0F0F0F"/>
+          <w:sz w:val="18"/>
+          <w:szCs w:val="18"/>
+        </w:rPr>
+        <w:t xml:space="preserve"> with videos on slides</w:t>
+      </w:r>
+      <w:r>
+        <w:rPr>
+          <w:rFonts w:ascii="Nunito" w:eastAsia="Nunito" w:hAnsi="Nunito" w:cs="Nunito"/>
+          <w:color w:val="0F0F0F"/>
+          <w:sz w:val="18"/>
+          <w:szCs w:val="18"/>
+        </w:rPr>
+        <w:t>.</w:t>
+      </w:r>
+      <w:r>
+        <w:rPr>
+          <w:rFonts w:ascii="Nunito" w:eastAsia="Nunito" w:hAnsi="Nunito" w:cs="Nunito"/>
+          <w:color w:val="0F0F0F"/>
+          <w:sz w:val="18"/>
+          <w:szCs w:val="18"/>
+        </w:rPr>
+        <w:br/>
       </w:r>
       <w:r>
         <w:rPr>
@@ -1032,7 +1213,16 @@
           <w:sz w:val="18"/>
           <w:szCs w:val="18"/>
         </w:rPr>
-        <w:t xml:space="preserve">Led the </w:t>
+        <w:t>Automation</w:t>
+      </w:r>
+      <w:r>
+        <w:rPr>
+          <w:rFonts w:ascii="Nunito" w:eastAsia="Nunito" w:hAnsi="Nunito" w:cs="Nunito"/>
+          <w:color w:val="0F0F0F"/>
+          <w:sz w:val="18"/>
+          <w:szCs w:val="18"/>
+        </w:rPr>
+        <w:t xml:space="preserve"> </w:t>
       </w:r>
       <w:r>
         <w:rPr>
@@ -1043,7 +1233,7 @@
           <w:sz w:val="18"/>
           <w:szCs w:val="18"/>
         </w:rPr>
-        <w:t xml:space="preserve">automation crew for v1 release of </w:t>
+        <w:t xml:space="preserve">Explainer Videos </w:t>
       </w:r>
       <w:r>
         <w:rPr>
@@ -1054,7 +1244,7 @@
           <w:sz w:val="18"/>
           <w:szCs w:val="18"/>
         </w:rPr>
-        <w:t xml:space="preserve">Explainer Videos using </w:t>
+        <w:t>in</w:t>
       </w:r>
       <w:r>
         <w:rPr>
@@ -1065,7 +1255,7 @@
           <w:sz w:val="18"/>
           <w:szCs w:val="18"/>
         </w:rPr>
-        <w:t xml:space="preserve">Recording Studio </w:t>
+        <w:t xml:space="preserve"> </w:t>
       </w:r>
       <w:r>
         <w:rPr>
@@ -1076,7 +1266,7 @@
           <w:sz w:val="18"/>
           <w:szCs w:val="18"/>
         </w:rPr>
-        <w:t>in</w:t>
+        <w:t>PowerPoin</w:t>
       </w:r>
       <w:r>
         <w:rPr>
@@ -1087,7 +1277,7 @@
           <w:sz w:val="18"/>
           <w:szCs w:val="18"/>
         </w:rPr>
-        <w:t xml:space="preserve"> </w:t>
+        <w:t>t</w:t>
       </w:r>
       <w:r>
         <w:rPr>
@@ -1098,27 +1288,17 @@
           <w:sz w:val="18"/>
           <w:szCs w:val="18"/>
         </w:rPr>
-        <w:t>PowerPoint Win32 App</w:t>
-      </w:r>
-      <w:r>
-        <w:rPr>
-          <w:rFonts w:ascii="Nunito" w:eastAsia="Nunito" w:hAnsi="Nunito" w:cs="Nunito"/>
-          <w:b/>
-          <w:bCs/>
-          <w:color w:val="0F0F0F"/>
-          <w:sz w:val="18"/>
-          <w:szCs w:val="18"/>
-        </w:rPr>
-        <w:t>.</w:t>
-      </w:r>
-      <w:r>
-        <w:rPr>
-          <w:rFonts w:ascii="Nunito" w:eastAsia="Nunito" w:hAnsi="Nunito" w:cs="Nunito"/>
-          <w:color w:val="0F0F0F"/>
-          <w:sz w:val="18"/>
-          <w:szCs w:val="18"/>
-        </w:rPr>
-        <w:t xml:space="preserve"> </w:t>
+        <w:br/>
+        <w:t xml:space="preserve">     </w:t>
+      </w:r>
+      <w:r>
+        <w:rPr>
+          <w:rFonts w:ascii="Nunito" w:eastAsia="Nunito" w:hAnsi="Nunito" w:cs="Nunito"/>
+          <w:color w:val="0F0F0F"/>
+          <w:sz w:val="18"/>
+          <w:szCs w:val="18"/>
+        </w:rPr>
+        <w:t>Led the automation crew for v1 release of Explainer Videos using Recording Studio in PowerPoint Win32 App.</w:t>
       </w:r>
       <w:r>
         <w:rPr>
@@ -1137,7 +1317,25 @@
           <w:sz w:val="18"/>
           <w:szCs w:val="18"/>
         </w:rPr>
-        <w:t xml:space="preserve">in system and shared with team to keep our feature away from regressions. </w:t>
+        <w:t xml:space="preserve">in </w:t>
+      </w:r>
+      <w:r>
+        <w:rPr>
+          <w:rFonts w:ascii="Nunito" w:eastAsia="Nunito" w:hAnsi="Nunito" w:cs="Nunito"/>
+          <w:color w:val="0F0F0F"/>
+          <w:sz w:val="18"/>
+          <w:szCs w:val="18"/>
+        </w:rPr>
+        <w:t xml:space="preserve">PPT </w:t>
+      </w:r>
+      <w:r>
+        <w:rPr>
+          <w:rFonts w:ascii="Nunito" w:eastAsia="Nunito" w:hAnsi="Nunito" w:cs="Nunito"/>
+          <w:color w:val="0F0F0F"/>
+          <w:sz w:val="18"/>
+          <w:szCs w:val="18"/>
+        </w:rPr>
+        <w:t xml:space="preserve">and shared with team to keep our feature away from regressions. </w:t>
       </w:r>
       <w:r>
         <w:rPr>
@@ -1147,7 +1345,7 @@
           <w:szCs w:val="18"/>
         </w:rPr>
         <w:br/>
-        <w:t xml:space="preserve">     Created Plans for test driven development for features and contributed to keeping features in healthy state.  </w:t>
+        <w:t xml:space="preserve">     Created Plans for test driven development for features and contributed to keeping features in healthy state.</w:t>
       </w:r>
       <w:r>
         <w:rPr>
@@ -1557,7 +1755,44 @@
           <w:sz w:val="18"/>
           <w:szCs w:val="18"/>
         </w:rPr>
-        <w:t>Added MathML library support for customers to create math expressions &amp; equations and insert in the DITA document as a SVG Image.</w:t>
+        <w:t>Added MathML library support for customers to create math expressions &amp; equations and insert in the document as a SVG Image.</w:t>
+      </w:r>
+      <w:r>
+        <w:rPr>
+          <w:rFonts w:ascii="Nunito" w:eastAsia="Nunito" w:hAnsi="Nunito" w:cs="Nunito"/>
+          <w:color w:val="0F0F0F"/>
+          <w:sz w:val="18"/>
+          <w:szCs w:val="18"/>
+        </w:rPr>
+        <w:br/>
+        <w:t xml:space="preserve">     Enables</w:t>
+      </w:r>
+      <w:r>
+        <w:rPr>
+          <w:rFonts w:ascii="Nunito" w:eastAsia="Nunito" w:hAnsi="Nunito" w:cs="Nunito"/>
+          <w:color w:val="0F0F0F"/>
+          <w:sz w:val="18"/>
+          <w:szCs w:val="18"/>
+        </w:rPr>
+        <w:t xml:space="preserve"> and attracts</w:t>
+      </w:r>
+      <w:r>
+        <w:rPr>
+          <w:rFonts w:ascii="Nunito" w:eastAsia="Nunito" w:hAnsi="Nunito" w:cs="Nunito"/>
+          <w:color w:val="0F0F0F"/>
+          <w:sz w:val="18"/>
+          <w:szCs w:val="18"/>
+        </w:rPr>
+        <w:t xml:space="preserve"> customers working </w:t>
+      </w:r>
+      <w:r>
+        <w:rPr>
+          <w:rFonts w:ascii="Nunito" w:eastAsia="Nunito" w:hAnsi="Nunito" w:cs="Nunito"/>
+          <w:color w:val="0F0F0F"/>
+          <w:sz w:val="18"/>
+          <w:szCs w:val="18"/>
+        </w:rPr>
+        <w:t>on Math Documents to use Web Editor.</w:t>
       </w:r>
     </w:p>
     <w:p>
@@ -1681,6 +1916,16 @@
           <w:szCs w:val="18"/>
         </w:rPr>
         <w:br/>
+        <w:t xml:space="preserve">     It Enabled customers to configure the Editor UI according to their organization needs and requirements.</w:t>
+      </w:r>
+      <w:r>
+        <w:rPr>
+          <w:rFonts w:ascii="Nunito" w:eastAsia="Nunito" w:hAnsi="Nunito" w:cs="Nunito"/>
+          <w:color w:val="0F0F0F"/>
+          <w:sz w:val="18"/>
+          <w:szCs w:val="18"/>
+        </w:rPr>
+        <w:br/>
       </w:r>
       <w:r>
         <w:rPr>
@@ -1757,64 +2002,7 @@
           <w:sz w:val="18"/>
           <w:szCs w:val="18"/>
         </w:rPr>
-        <w:t xml:space="preserve">Developed </w:t>
-      </w:r>
-      <w:proofErr w:type="spellStart"/>
-      <w:r>
-        <w:rPr>
-          <w:rFonts w:ascii="Nunito" w:eastAsia="Nunito" w:hAnsi="Nunito" w:cs="Nunito"/>
-          <w:b/>
-          <w:bCs/>
-          <w:color w:val="0F0F0F"/>
-          <w:sz w:val="18"/>
-          <w:szCs w:val="18"/>
-        </w:rPr>
-        <w:t>ColorPop</w:t>
-      </w:r>
-      <w:proofErr w:type="spellEnd"/>
-      <w:r>
-        <w:rPr>
-          <w:rFonts w:ascii="Nunito" w:eastAsia="Nunito" w:hAnsi="Nunito" w:cs="Nunito"/>
-          <w:b/>
-          <w:bCs/>
-          <w:color w:val="0F0F0F"/>
-          <w:sz w:val="18"/>
-          <w:szCs w:val="18"/>
-        </w:rPr>
-        <w:t xml:space="preserve"> feature in Photoshop Element</w:t>
-      </w:r>
-      <w:r>
-        <w:rPr>
-          <w:rFonts w:ascii="Nunito" w:eastAsia="Nunito" w:hAnsi="Nunito" w:cs="Nunito"/>
-          <w:b/>
-          <w:bCs/>
-          <w:color w:val="0F0F0F"/>
-          <w:sz w:val="18"/>
-          <w:szCs w:val="18"/>
-        </w:rPr>
-        <w:t xml:space="preserve"> </w:t>
-      </w:r>
-      <w:r>
-        <w:rPr>
-          <w:rFonts w:ascii="Nunito" w:eastAsia="Nunito" w:hAnsi="Nunito" w:cs="Nunito"/>
-          <w:b/>
-          <w:bCs/>
-          <w:color w:val="0F0F0F"/>
-          <w:sz w:val="18"/>
-          <w:szCs w:val="18"/>
-        </w:rPr>
-        <w:t>(PSE)</w:t>
-      </w:r>
-      <w:r>
-        <w:rPr>
-          <w:rFonts w:ascii="Nunito" w:eastAsia="Nunito" w:hAnsi="Nunito" w:cs="Nunito"/>
-          <w:b/>
-          <w:bCs/>
-          <w:color w:val="0F0F0F"/>
-          <w:sz w:val="18"/>
-          <w:szCs w:val="18"/>
-        </w:rPr>
-        <w:t xml:space="preserve"> for Editing Picture and Support Auto Creations also</w:t>
+        <w:t>ColorPop in Photoshop Element</w:t>
       </w:r>
       <w:r>
         <w:rPr>
@@ -1824,7 +2012,70 @@
           <w:szCs w:val="18"/>
         </w:rPr>
         <w:br/>
-        <w:t xml:space="preserve">     Illuminate the important Object by making all other objects black and white. </w:t>
+        <w:t xml:space="preserve">     </w:t>
+      </w:r>
+      <w:r>
+        <w:rPr>
+          <w:rFonts w:ascii="Nunito" w:eastAsia="Nunito" w:hAnsi="Nunito" w:cs="Nunito"/>
+          <w:color w:val="0F0F0F"/>
+          <w:sz w:val="18"/>
+          <w:szCs w:val="18"/>
+        </w:rPr>
+        <w:t>Edit a picture by i</w:t>
+      </w:r>
+      <w:r>
+        <w:rPr>
+          <w:rFonts w:ascii="Nunito" w:eastAsia="Nunito" w:hAnsi="Nunito" w:cs="Nunito"/>
+          <w:color w:val="0F0F0F"/>
+          <w:sz w:val="18"/>
+          <w:szCs w:val="18"/>
+        </w:rPr>
+        <w:t>lluminat</w:t>
+      </w:r>
+      <w:r>
+        <w:rPr>
+          <w:rFonts w:ascii="Nunito" w:eastAsia="Nunito" w:hAnsi="Nunito" w:cs="Nunito"/>
+          <w:color w:val="0F0F0F"/>
+          <w:sz w:val="18"/>
+          <w:szCs w:val="18"/>
+        </w:rPr>
+        <w:t>ing</w:t>
+      </w:r>
+      <w:r>
+        <w:rPr>
+          <w:rFonts w:ascii="Nunito" w:eastAsia="Nunito" w:hAnsi="Nunito" w:cs="Nunito"/>
+          <w:color w:val="0F0F0F"/>
+          <w:sz w:val="18"/>
+          <w:szCs w:val="18"/>
+        </w:rPr>
+        <w:t xml:space="preserve"> the important Object by </w:t>
+      </w:r>
+      <w:r>
+        <w:rPr>
+          <w:rFonts w:ascii="Nunito" w:eastAsia="Nunito" w:hAnsi="Nunito" w:cs="Nunito"/>
+          <w:color w:val="0F0F0F"/>
+          <w:sz w:val="18"/>
+          <w:szCs w:val="18"/>
+        </w:rPr>
+        <w:t xml:space="preserve">keeping it colored and </w:t>
+      </w:r>
+      <w:r>
+        <w:rPr>
+          <w:rFonts w:ascii="Nunito" w:eastAsia="Nunito" w:hAnsi="Nunito" w:cs="Nunito"/>
+          <w:color w:val="0F0F0F"/>
+          <w:sz w:val="18"/>
+          <w:szCs w:val="18"/>
+        </w:rPr>
+        <w:t>making all other objects black and white</w:t>
+      </w:r>
+      <w:r>
+        <w:rPr>
+          <w:rFonts w:ascii="Nunito" w:eastAsia="Nunito" w:hAnsi="Nunito" w:cs="Nunito"/>
+          <w:color w:val="0F0F0F"/>
+          <w:sz w:val="18"/>
+          <w:szCs w:val="18"/>
+        </w:rPr>
+        <w:t>.</w:t>
       </w:r>
       <w:r>
         <w:rPr>
@@ -1836,25 +2087,50 @@
         <w:br/>
         <w:t xml:space="preserve">     Designed and implemented the feature using Photoshop Engine by cropping out the object to be highlighted </w:t>
       </w:r>
-      <w:proofErr w:type="gramStart"/>
-      <w:r>
-        <w:rPr>
-          <w:rFonts w:ascii="Nunito" w:eastAsia="Nunito" w:hAnsi="Nunito" w:cs="Nunito"/>
-          <w:color w:val="0F0F0F"/>
-          <w:sz w:val="18"/>
-          <w:szCs w:val="18"/>
-        </w:rPr>
-        <w:t>and also</w:t>
-      </w:r>
-      <w:proofErr w:type="gramEnd"/>
-      <w:r>
-        <w:rPr>
-          <w:rFonts w:ascii="Nunito" w:eastAsia="Nunito" w:hAnsi="Nunito" w:cs="Nunito"/>
-          <w:color w:val="0F0F0F"/>
-          <w:sz w:val="18"/>
-          <w:szCs w:val="18"/>
-        </w:rPr>
-        <w:t xml:space="preserve"> created a </w:t>
+      <w:r>
+        <w:rPr>
+          <w:rFonts w:ascii="Nunito" w:eastAsia="Nunito" w:hAnsi="Nunito" w:cs="Nunito"/>
+          <w:color w:val="0F0F0F"/>
+          <w:sz w:val="18"/>
+          <w:szCs w:val="18"/>
+        </w:rPr>
+        <w:t>and</w:t>
+      </w:r>
+      <w:r>
+        <w:rPr>
+          <w:rFonts w:ascii="Nunito" w:eastAsia="Nunito" w:hAnsi="Nunito" w:cs="Nunito"/>
+          <w:color w:val="0F0F0F"/>
+          <w:sz w:val="18"/>
+          <w:szCs w:val="18"/>
+        </w:rPr>
+        <w:t xml:space="preserve"> created </w:t>
+      </w:r>
+      <w:r>
+        <w:rPr>
+          <w:rFonts w:ascii="Nunito" w:eastAsia="Nunito" w:hAnsi="Nunito" w:cs="Nunito"/>
+          <w:color w:val="0F0F0F"/>
+          <w:sz w:val="18"/>
+          <w:szCs w:val="18"/>
+        </w:rPr>
+        <w:t>Auto</w:t>
+      </w:r>
+      <w:r>
+        <w:rPr>
+          <w:rFonts w:ascii="Nunito" w:eastAsia="Nunito" w:hAnsi="Nunito" w:cs="Nunito"/>
+          <w:color w:val="0F0F0F"/>
+          <w:sz w:val="18"/>
+          <w:szCs w:val="18"/>
+        </w:rPr>
+        <w:t xml:space="preserve"> </w:t>
+      </w:r>
+      <w:r>
+        <w:rPr>
+          <w:rFonts w:ascii="Nunito" w:eastAsia="Nunito" w:hAnsi="Nunito" w:cs="Nunito"/>
+          <w:color w:val="0F0F0F"/>
+          <w:sz w:val="18"/>
+          <w:szCs w:val="18"/>
+        </w:rPr>
+        <w:t>Creation</w:t>
       </w:r>
       <w:r>
         <w:rPr>
@@ -1866,54 +2142,23 @@
         <w:br/>
         <w:t xml:space="preserve">     </w:t>
       </w:r>
-      <w:proofErr w:type="spellStart"/>
-      <w:r>
-        <w:rPr>
-          <w:rFonts w:ascii="Nunito" w:eastAsia="Nunito" w:hAnsi="Nunito" w:cs="Nunito"/>
-          <w:color w:val="0F0F0F"/>
-          <w:sz w:val="18"/>
-          <w:szCs w:val="18"/>
-        </w:rPr>
-        <w:t>A</w:t>
-      </w:r>
-      <w:r>
-        <w:rPr>
-          <w:rFonts w:ascii="Nunito" w:eastAsia="Nunito" w:hAnsi="Nunito" w:cs="Nunito"/>
-          <w:color w:val="0F0F0F"/>
-          <w:sz w:val="18"/>
-          <w:szCs w:val="18"/>
-        </w:rPr>
-        <w:t>utoCreation</w:t>
-      </w:r>
-      <w:proofErr w:type="spellEnd"/>
-      <w:r>
-        <w:rPr>
-          <w:rFonts w:ascii="Nunito" w:eastAsia="Nunito" w:hAnsi="Nunito" w:cs="Nunito"/>
-          <w:color w:val="0F0F0F"/>
-          <w:sz w:val="18"/>
-          <w:szCs w:val="18"/>
-        </w:rPr>
-        <w:t xml:space="preserve"> so that it will recognize the images suitable for applying </w:t>
-      </w:r>
-      <w:proofErr w:type="spellStart"/>
-      <w:r>
-        <w:rPr>
-          <w:rFonts w:ascii="Nunito" w:eastAsia="Nunito" w:hAnsi="Nunito" w:cs="Nunito"/>
-          <w:color w:val="0F0F0F"/>
-          <w:sz w:val="18"/>
-          <w:szCs w:val="18"/>
-        </w:rPr>
-        <w:t>ColorPop</w:t>
-      </w:r>
-      <w:proofErr w:type="spellEnd"/>
-      <w:r>
-        <w:rPr>
-          <w:rFonts w:ascii="Nunito" w:eastAsia="Nunito" w:hAnsi="Nunito" w:cs="Nunito"/>
-          <w:color w:val="0F0F0F"/>
-          <w:sz w:val="18"/>
-          <w:szCs w:val="18"/>
-        </w:rPr>
-        <w:t xml:space="preserve"> on basis of configuration and push notification to users</w:t>
+      <w:r>
+        <w:rPr>
+          <w:rFonts w:ascii="Nunito" w:eastAsia="Nunito" w:hAnsi="Nunito" w:cs="Nunito"/>
+          <w:color w:val="0F0F0F"/>
+          <w:sz w:val="18"/>
+          <w:szCs w:val="18"/>
+        </w:rPr>
+        <w:t>running in background to</w:t>
+      </w:r>
+      <w:r>
+        <w:rPr>
+          <w:rFonts w:ascii="Nunito" w:eastAsia="Nunito" w:hAnsi="Nunito" w:cs="Nunito"/>
+          <w:color w:val="0F0F0F"/>
+          <w:sz w:val="18"/>
+          <w:szCs w:val="18"/>
+        </w:rPr>
+        <w:t xml:space="preserve"> recognize the images suitable for applying ColorPop on basis of configuration and push notification to users</w:t>
       </w:r>
       <w:r>
         <w:rPr>
@@ -2010,16 +2255,25 @@
           <w:sz w:val="18"/>
           <w:szCs w:val="18"/>
         </w:rPr>
-        <w:t xml:space="preserve"> the CI/CD pipelines to use Hyperdrive</w:t>
-      </w:r>
-      <w:r>
-        <w:rPr>
-          <w:rFonts w:ascii="Nunito" w:eastAsia="Nunito" w:hAnsi="Nunito" w:cs="Nunito"/>
-          <w:color w:val="0F0F0F"/>
-          <w:sz w:val="18"/>
-          <w:szCs w:val="18"/>
-        </w:rPr>
-        <w:t xml:space="preserve"> to create new executables having Hyperdrive environment.</w:t>
+        <w:t xml:space="preserve"> the CI/CD pipelines </w:t>
+      </w:r>
+      <w:r>
+        <w:rPr>
+          <w:rFonts w:ascii="Nunito" w:eastAsia="Nunito" w:hAnsi="Nunito" w:cs="Nunito"/>
+          <w:color w:val="0F0F0F"/>
+          <w:sz w:val="18"/>
+          <w:szCs w:val="18"/>
+        </w:rPr>
+        <w:t>create new executables having Hyperdrive environment.</w:t>
+      </w:r>
+      <w:r>
+        <w:rPr>
+          <w:rFonts w:ascii="Nunito" w:eastAsia="Nunito" w:hAnsi="Nunito" w:cs="Nunito"/>
+          <w:color w:val="0F0F0F"/>
+          <w:sz w:val="18"/>
+          <w:szCs w:val="18"/>
+        </w:rPr>
+        <w:t xml:space="preserve"> Created independent bundles for parallelization.</w:t>
       </w:r>
       <w:r>
         <w:rPr>
@@ -2064,36 +2318,7 @@
           <w:sz w:val="18"/>
           <w:szCs w:val="18"/>
         </w:rPr>
-        <w:t xml:space="preserve"> on </w:t>
-      </w:r>
-      <w:proofErr w:type="gramStart"/>
-      <w:r>
-        <w:rPr>
-          <w:rFonts w:ascii="Nunito" w:eastAsia="Nunito" w:hAnsi="Nunito" w:cs="Nunito"/>
-          <w:color w:val="0F0F0F"/>
-          <w:sz w:val="18"/>
-          <w:szCs w:val="18"/>
-        </w:rPr>
-        <w:t>users</w:t>
-      </w:r>
-      <w:proofErr w:type="gramEnd"/>
-      <w:r>
-        <w:rPr>
-          <w:rFonts w:ascii="Nunito" w:eastAsia="Nunito" w:hAnsi="Nunito" w:cs="Nunito"/>
-          <w:color w:val="0F0F0F"/>
-          <w:sz w:val="18"/>
-          <w:szCs w:val="18"/>
-        </w:rPr>
-        <w:t xml:space="preserve"> </w:t>
-      </w:r>
-      <w:r>
-        <w:rPr>
-          <w:rFonts w:ascii="Nunito" w:eastAsia="Nunito" w:hAnsi="Nunito" w:cs="Nunito"/>
-          <w:color w:val="0F0F0F"/>
-          <w:sz w:val="18"/>
-          <w:szCs w:val="18"/>
-        </w:rPr>
-        <w:t>system</w:t>
+        <w:t xml:space="preserve"> on system</w:t>
       </w:r>
       <w:r>
         <w:rPr>
@@ -2245,8 +2470,6 @@
                 <w:szCs w:val="20"/>
               </w:rPr>
             </w:pPr>
-            <w:proofErr w:type="spellStart"/>
-            <w:proofErr w:type="gramStart"/>
             <w:r>
               <w:rPr>
                 <w:rFonts w:ascii="Nunito" w:eastAsia="Nunito" w:hAnsi="Nunito" w:cs="Nunito"/>
@@ -2265,8 +2488,6 @@
               </w:rPr>
               <w:t>.Tech</w:t>
             </w:r>
-            <w:proofErr w:type="spellEnd"/>
-            <w:proofErr w:type="gramEnd"/>
             <w:r>
               <w:rPr>
                 <w:rFonts w:ascii="Nunito" w:eastAsia="Nunito" w:hAnsi="Nunito" w:cs="Nunito"/>
@@ -2366,29 +2587,7 @@
                 <w:szCs w:val="20"/>
                 <w:u w:val="single"/>
               </w:rPr>
-              <w:t xml:space="preserve">Maulana Azad National Institute of </w:t>
-            </w:r>
-            <w:proofErr w:type="spellStart"/>
-            <w:r>
-              <w:rPr>
-                <w:rFonts w:ascii="Nunito" w:eastAsia="Nunito" w:hAnsi="Nunito" w:cs="Nunito"/>
-                <w:b/>
-                <w:sz w:val="20"/>
-                <w:szCs w:val="20"/>
-                <w:u w:val="single"/>
-              </w:rPr>
-              <w:t>Techology</w:t>
-            </w:r>
-            <w:proofErr w:type="spellEnd"/>
-            <w:r>
-              <w:rPr>
-                <w:rFonts w:ascii="Nunito" w:eastAsia="Nunito" w:hAnsi="Nunito" w:cs="Nunito"/>
-                <w:b/>
-                <w:sz w:val="20"/>
-                <w:szCs w:val="20"/>
-                <w:u w:val="single"/>
-              </w:rPr>
-              <w:t xml:space="preserve"> (NIT)</w:t>
+              <w:t>Maulana Azad National Institute of Techology (NIT)</w:t>
             </w:r>
           </w:p>
         </w:tc>
@@ -2551,13 +2750,7 @@
         <w:rPr>
           <w:rFonts w:ascii="Montserrat Thin" w:eastAsia="Montserrat Thin" w:hAnsi="Montserrat Thin" w:cs="Montserrat Thin"/>
         </w:rPr>
-        <w:t xml:space="preserve"> </w:t>
-      </w:r>
-      <w:r>
-        <w:rPr>
-          <w:rFonts w:ascii="Montserrat Thin" w:eastAsia="Montserrat Thin" w:hAnsi="Montserrat Thin" w:cs="Montserrat Thin"/>
-        </w:rPr>
-        <w:t>________________________________________________________________________</w:t>
+        <w:t xml:space="preserve"> ________________________________________________________________________</w:t>
       </w:r>
       <w:r>
         <w:rPr>
@@ -2726,20 +2919,8 @@
           <w:sz w:val="18"/>
           <w:szCs w:val="18"/>
         </w:rPr>
-        <w:t xml:space="preserve"> in Knight Coders in </w:t>
-      </w:r>
-      <w:proofErr w:type="spellStart"/>
-      <w:r>
-        <w:rPr>
-          <w:rFonts w:ascii="Nunito" w:eastAsia="Nunito" w:hAnsi="Nunito" w:cs="Nunito"/>
-          <w:b/>
-          <w:color w:val="0F0F0F"/>
-          <w:sz w:val="18"/>
-          <w:szCs w:val="18"/>
-        </w:rPr>
-        <w:t>TechnoSearch</w:t>
-      </w:r>
-      <w:proofErr w:type="spellEnd"/>
+        <w:t xml:space="preserve"> in Knight Coders in TechnoSearch</w:t>
+      </w:r>
       <w:r>
         <w:rPr>
           <w:rFonts w:ascii="Nunito" w:eastAsia="Nunito" w:hAnsi="Nunito" w:cs="Nunito"/>
@@ -2818,17 +2999,7 @@
           <w:sz w:val="18"/>
           <w:szCs w:val="18"/>
         </w:rPr>
-        <w:t xml:space="preserve">Ranked </w:t>
-      </w:r>
-      <w:r>
-        <w:rPr>
-          <w:rFonts w:ascii="Nunito" w:eastAsia="Nunito" w:hAnsi="Nunito" w:cs="Nunito"/>
-          <w:b/>
-          <w:color w:val="0F0F0F"/>
-          <w:sz w:val="18"/>
-          <w:szCs w:val="18"/>
-        </w:rPr>
-        <w:t>3</w:t>
+        <w:t>Ranked 3</w:t>
       </w:r>
       <w:r>
         <w:rPr>
@@ -2849,40 +3020,8 @@
           <w:sz w:val="18"/>
           <w:szCs w:val="18"/>
         </w:rPr>
-        <w:t xml:space="preserve"> in </w:t>
-      </w:r>
-      <w:r>
-        <w:rPr>
-          <w:rFonts w:ascii="Nunito" w:eastAsia="Nunito" w:hAnsi="Nunito" w:cs="Nunito"/>
-          <w:b/>
-          <w:color w:val="0F0F0F"/>
-          <w:sz w:val="18"/>
-          <w:szCs w:val="18"/>
-        </w:rPr>
-        <w:t>Code Pokers Held</w:t>
-      </w:r>
-      <w:r>
-        <w:rPr>
-          <w:rFonts w:ascii="Nunito" w:eastAsia="Nunito" w:hAnsi="Nunito" w:cs="Nunito"/>
-          <w:b/>
-          <w:color w:val="0F0F0F"/>
-          <w:sz w:val="18"/>
-          <w:szCs w:val="18"/>
-        </w:rPr>
-        <w:t xml:space="preserve"> in </w:t>
-      </w:r>
-      <w:proofErr w:type="spellStart"/>
-      <w:r>
-        <w:rPr>
-          <w:rFonts w:ascii="Nunito" w:eastAsia="Nunito" w:hAnsi="Nunito" w:cs="Nunito"/>
-          <w:b/>
-          <w:color w:val="0F0F0F"/>
-          <w:sz w:val="18"/>
-          <w:szCs w:val="18"/>
-        </w:rPr>
-        <w:t>TechnoSearch</w:t>
-      </w:r>
-      <w:proofErr w:type="spellEnd"/>
+        <w:t xml:space="preserve"> in Code Pokers Held in TechnoSearch</w:t>
+      </w:r>
       <w:r>
         <w:rPr>
           <w:rFonts w:ascii="Nunito" w:eastAsia="Nunito" w:hAnsi="Nunito" w:cs="Nunito"/>
@@ -2944,7 +3083,6 @@
         <w:t xml:space="preserve">Maximum Rated 1974 on </w:t>
       </w:r>
       <w:hyperlink r:id="rId6" w:history="1">
-        <w:proofErr w:type="spellStart"/>
         <w:r>
           <w:rPr>
             <w:rStyle w:val="Hyperlink"/>
@@ -2955,7 +3093,6 @@
           </w:rPr>
           <w:t>Codechef</w:t>
         </w:r>
-        <w:proofErr w:type="spellEnd"/>
       </w:hyperlink>
       <w:r>
         <w:rPr>
@@ -2984,29 +3121,7 @@
           <w:sz w:val="18"/>
           <w:szCs w:val="18"/>
         </w:rPr>
-        <w:t xml:space="preserve">(Handle: </w:t>
-      </w:r>
-      <w:proofErr w:type="spellStart"/>
-      <w:r>
-        <w:rPr>
-          <w:rFonts w:ascii="Nunito" w:eastAsia="Nunito" w:hAnsi="Nunito" w:cs="Nunito"/>
-          <w:b/>
-          <w:color w:val="0F0F0F"/>
-          <w:sz w:val="18"/>
-          <w:szCs w:val="18"/>
-        </w:rPr>
-        <w:t>newcoderr</w:t>
-      </w:r>
-      <w:proofErr w:type="spellEnd"/>
-      <w:r>
-        <w:rPr>
-          <w:rFonts w:ascii="Nunito" w:eastAsia="Nunito" w:hAnsi="Nunito" w:cs="Nunito"/>
-          <w:b/>
-          <w:color w:val="0F0F0F"/>
-          <w:sz w:val="18"/>
-          <w:szCs w:val="18"/>
-        </w:rPr>
-        <w:t>)</w:t>
+        <w:t>(Handle: newcoderr)</w:t>
       </w:r>
     </w:p>
     <w:p>
@@ -3047,30 +3162,9 @@
           <w:sz w:val="18"/>
           <w:szCs w:val="18"/>
         </w:rPr>
-        <w:t>Maximum Rated 1</w:t>
-      </w:r>
-      <w:r>
-        <w:rPr>
-          <w:rFonts w:ascii="Nunito" w:eastAsia="Nunito" w:hAnsi="Nunito" w:cs="Nunito"/>
-          <w:b/>
-          <w:color w:val="0F0F0F"/>
-          <w:sz w:val="18"/>
-          <w:szCs w:val="18"/>
-        </w:rPr>
-        <w:t>693</w:t>
-      </w:r>
-      <w:r>
-        <w:rPr>
-          <w:rFonts w:ascii="Nunito" w:eastAsia="Nunito" w:hAnsi="Nunito" w:cs="Nunito"/>
-          <w:b/>
-          <w:color w:val="0F0F0F"/>
-          <w:sz w:val="18"/>
-          <w:szCs w:val="18"/>
-        </w:rPr>
-        <w:t xml:space="preserve"> on </w:t>
+        <w:t xml:space="preserve">Maximum Rated 1693 on </w:t>
       </w:r>
       <w:hyperlink r:id="rId7" w:history="1">
-        <w:proofErr w:type="spellStart"/>
         <w:r>
           <w:rPr>
             <w:rStyle w:val="Hyperlink"/>
@@ -3081,7 +3175,6 @@
           </w:rPr>
           <w:t>Codeforces</w:t>
         </w:r>
-        <w:proofErr w:type="spellEnd"/>
       </w:hyperlink>
       <w:r>
         <w:rPr>
@@ -3110,29 +3203,7 @@
           <w:sz w:val="18"/>
           <w:szCs w:val="18"/>
         </w:rPr>
-        <w:t xml:space="preserve">(Handle: </w:t>
-      </w:r>
-      <w:proofErr w:type="spellStart"/>
-      <w:r>
-        <w:rPr>
-          <w:rFonts w:ascii="Nunito" w:eastAsia="Nunito" w:hAnsi="Nunito" w:cs="Nunito"/>
-          <w:b/>
-          <w:color w:val="0F0F0F"/>
-          <w:sz w:val="18"/>
-          <w:szCs w:val="18"/>
-        </w:rPr>
-        <w:t>newcoderr</w:t>
-      </w:r>
-      <w:proofErr w:type="spellEnd"/>
-      <w:r>
-        <w:rPr>
-          <w:rFonts w:ascii="Nunito" w:eastAsia="Nunito" w:hAnsi="Nunito" w:cs="Nunito"/>
-          <w:b/>
-          <w:color w:val="0F0F0F"/>
-          <w:sz w:val="18"/>
-          <w:szCs w:val="18"/>
-        </w:rPr>
-        <w:t>)</w:t>
+        <w:t>(Handle: newcoderr)</w:t>
       </w:r>
     </w:p>
     <w:p>
@@ -3241,6 +3312,7 @@
       <w:pgMar w:top="270" w:right="450" w:bottom="90" w:left="720" w:header="720" w:footer="720" w:gutter="0"/>
       <w:pgNumType w:start="1"/>
       <w:cols w:space="720"/>
+      <w:docGrid w:linePitch="299"/>
     </w:sectPr>
   </w:body>
 </w:document>
@@ -3357,7 +3429,7 @@
         <wp:inline distT="114300" distB="114300" distL="114300" distR="114300" wp14:anchorId="5123B9C4" wp14:editId="629A795B">
           <wp:extent cx="91440" cy="91440"/>
           <wp:effectExtent l="0" t="0" r="0" b="0"/>
-          <wp:docPr id="4" name="image5.png"/>
+          <wp:docPr id="581859443" name="Picture 581859443"/>
           <wp:cNvGraphicFramePr/>
           <a:graphic xmlns:a="http://schemas.openxmlformats.org/drawingml/2006/main">
             <a:graphicData uri="http://schemas.openxmlformats.org/drawingml/2006/picture">
@@ -3428,7 +3500,7 @@
         <wp:inline distT="114300" distB="114300" distL="114300" distR="114300" wp14:anchorId="5B2E7A23" wp14:editId="21108801">
           <wp:extent cx="91440" cy="91440"/>
           <wp:effectExtent l="0" t="0" r="0" b="0"/>
-          <wp:docPr id="3" name="image1.png"/>
+          <wp:docPr id="963515946" name="Picture 963515946"/>
           <wp:cNvGraphicFramePr/>
           <a:graphic xmlns:a="http://schemas.openxmlformats.org/drawingml/2006/main">
             <a:graphicData uri="http://schemas.openxmlformats.org/drawingml/2006/picture">
@@ -3496,7 +3568,7 @@
         <wp:inline distT="114300" distB="114300" distL="114300" distR="114300" wp14:anchorId="59EF600F" wp14:editId="4F450EB8">
           <wp:extent cx="91440" cy="91440"/>
           <wp:effectExtent l="0" t="0" r="0" b="0"/>
-          <wp:docPr id="5" name="image2.png"/>
+          <wp:docPr id="1627711163" name="Picture 1627711163"/>
           <wp:cNvGraphicFramePr/>
           <a:graphic xmlns:a="http://schemas.openxmlformats.org/drawingml/2006/main">
             <a:graphicData uri="http://schemas.openxmlformats.org/drawingml/2006/picture">
@@ -4082,7 +4154,6 @@
   <w:style w:type="character" w:default="1" w:styleId="DefaultParagraphFont">
     <w:name w:val="Default Paragraph Font"/>
     <w:uiPriority w:val="1"/>
-    <w:semiHidden/>
     <w:unhideWhenUsed/>
   </w:style>
   <w:style w:type="table" w:default="1" w:styleId="TableNormal">

</xml_diff>